<commit_message>
24 Nov pomeriggio SImo e Alessio
commit immagini, prima versione base informativa, aggiornamento analisi requisiti
</commit_message>
<xml_diff>
--- a/Documentazione/Analisi Requisiti.docx
+++ b/Documentazione/Analisi Requisiti.docx
@@ -110,7 +110,13 @@
     </w:p>
     <w:p>
       <w:r>
-        <w:t xml:space="preserve">Si vuole progettare un portale Web per l’azienda dolciaria “I TESORI DI SQUITTY”. L’azienda possiede un negozio situato nel centro cittadino e un laboratorio industriale in periferia. Il focus dell’azienda </w:t>
+        <w:t>Si vuole progettare un portale Web per l’azienda dolciaria “I TESORI DI SQUITTY”</w:t>
+      </w:r>
+      <w:r>
+        <w:t xml:space="preserve"> situata a Jesolo (VE)</w:t>
+      </w:r>
+      <w:r>
+        <w:t xml:space="preserve">. L’azienda possiede un negozio situato nel centro cittadino e un laboratorio industriale in periferia. Il focus dell’azienda </w:t>
       </w:r>
       <w:proofErr w:type="spellStart"/>
       <w:proofErr w:type="gramStart"/>
@@ -131,7 +137,12 @@
       </w:r>
       <w:proofErr w:type="spellEnd"/>
       <w:r>
-        <w:t xml:space="preserve"> secondarie sono il servizio Catering e l’organizzazione di feste. L’azienda richiede la progettazione di un portale a fini pubblicitari e per fornire un servizio automatizzati di ordini. </w:t>
+        <w:t xml:space="preserve"> secondarie sono il servizio Catering e l’organizzazione di feste. L’azienda richiede la proget</w:t>
+      </w:r>
+      <w:bookmarkStart w:id="0" w:name="_GoBack"/>
+      <w:bookmarkEnd w:id="0"/>
+      <w:r>
+        <w:t xml:space="preserve">tazione di un portale a fini pubblicitari e per fornire un servizio automatizzati di ordini. </w:t>
       </w:r>
     </w:p>
     <w:p>
@@ -1232,8 +1243,6 @@
       <w:r>
         <w:t xml:space="preserve">. </w:t>
       </w:r>
-      <w:bookmarkStart w:id="0" w:name="_GoBack"/>
-      <w:bookmarkEnd w:id="0"/>
     </w:p>
     <w:sectPr>
       <w:pgSz w:w="11906" w:h="16838"/>

</xml_diff>